<commit_message>
Update Readme, Code of Conduct and License
</commit_message>
<xml_diff>
--- a/appdata/system/doc/ProjectOne.UserGuide.docx
+++ b/appdata/system/doc/ProjectOne.UserGuide.docx
@@ -1064,7 +1064,126 @@
         <w:jc w:val="both"/>
       </w:pPr>
       <w:r>
-        <w:t>Sobald sie das ProjectOne.cmd File (oder main.py) ausgeführt haben, sollten Informationen über Systemrelevante Aspekte ausgegeben werden. Falls das Programm keine potenziellen Fehlerquellen erkennt, startet es nach wenigen Sekunden automatisch. Sollte es einen oder mehrere Probleme erkennen, müssen sie den Start des Programmes manuell bestätigen. Es wird in solchen Fällen keine Garantie für Funktion des Programmes übernommen.</w:t>
+        <w:t xml:space="preserve">Sobald sie das ProjectOne.cmd File (oder main.py) ausgeführt haben, sollten Informationen über Systemrelevante Aspekte ausgegeben werden. </w:t>
+      </w:r>
+      <w:r>
+        <w:t>Danach startet sich das Programm automatisch. Bei jedem weiteren Gerätestart kommt die Meldung ‘</w:t>
+      </w:r>
+      <w:r>
+        <w:rPr>
+          <w:i/>
+        </w:rPr>
+        <w:t>D</w:t>
+      </w:r>
+      <w:r>
+        <w:rPr>
+          <w:i/>
+        </w:rPr>
+        <w:t xml:space="preserve">evice </w:t>
+      </w:r>
+      <w:proofErr w:type="spellStart"/>
+      <w:r>
+        <w:rPr>
+          <w:i/>
+        </w:rPr>
+        <w:t>authorized</w:t>
+      </w:r>
+      <w:proofErr w:type="spellEnd"/>
+      <w:r>
+        <w:rPr>
+          <w:i/>
+        </w:rPr>
+        <w:t xml:space="preserve">. </w:t>
+      </w:r>
+      <w:proofErr w:type="spellStart"/>
+      <w:r>
+        <w:rPr>
+          <w:i/>
+        </w:rPr>
+        <w:t>Make</w:t>
+      </w:r>
+      <w:proofErr w:type="spellEnd"/>
+      <w:r>
+        <w:rPr>
+          <w:i/>
+        </w:rPr>
+        <w:t xml:space="preserve"> </w:t>
+      </w:r>
+      <w:proofErr w:type="spellStart"/>
+      <w:r>
+        <w:rPr>
+          <w:i/>
+        </w:rPr>
+        <w:t>full</w:t>
+      </w:r>
+      <w:proofErr w:type="spellEnd"/>
+      <w:r>
+        <w:rPr>
+          <w:i/>
+        </w:rPr>
+        <w:t xml:space="preserve"> </w:t>
+      </w:r>
+      <w:proofErr w:type="spellStart"/>
+      <w:r>
+        <w:rPr>
+          <w:i/>
+        </w:rPr>
+        <w:t>system</w:t>
+      </w:r>
+      <w:proofErr w:type="spellEnd"/>
+      <w:r>
+        <w:rPr>
+          <w:i/>
+        </w:rPr>
+        <w:t xml:space="preserve"> check </w:t>
+      </w:r>
+      <w:proofErr w:type="spellStart"/>
+      <w:r>
+        <w:rPr>
+          <w:i/>
+        </w:rPr>
+        <w:t>anyway</w:t>
+      </w:r>
+      <w:proofErr w:type="spellEnd"/>
+      <w:r>
+        <w:rPr>
+          <w:i/>
+        </w:rPr>
+        <w:t>? [YES / NO]</w:t>
+      </w:r>
+      <w:r>
+        <w:rPr>
+          <w:i/>
+        </w:rPr>
+        <w:t xml:space="preserve">’. </w:t>
+      </w:r>
+      <w:r>
+        <w:t>Solange das Programm funktioniert, können sie ‘</w:t>
+      </w:r>
+      <w:proofErr w:type="spellStart"/>
+      <w:r>
+        <w:t>no</w:t>
+      </w:r>
+      <w:proofErr w:type="spellEnd"/>
+      <w:r>
+        <w:t>’ eingeben. Falls das Programm aus einem unbekannten Grund eine Fehlermeldung ausgibt, können sie das Programm neustarten. Nachdem die Meldung erneut erschienen ist, geben sie ‘</w:t>
+      </w:r>
+      <w:proofErr w:type="spellStart"/>
+      <w:r>
+        <w:t>yes</w:t>
+      </w:r>
+      <w:proofErr w:type="spellEnd"/>
+      <w:r>
+        <w:t>’ ein. Dadurch wird das gesamte Programm auf mögliche Fehlerquellen überprüft. Wenn Probleme erkannt werden, ist es auch möglich das Programm manuell zu starten.</w:t>
+      </w:r>
+      <w:r>
+        <w:t xml:space="preserve"> Es wird in solchen Fällen keine Garantie für Funktion</w:t>
+      </w:r>
+      <w:r>
+        <w:t>alität</w:t>
+      </w:r>
+      <w:r>
+        <w:t xml:space="preserve"> des Programmes übernommen.</w:t>
       </w:r>
     </w:p>
     <w:p>
@@ -1088,10 +1207,52 @@
     </w:p>
     <w:p>
       <w:pPr>
-        <w:jc w:val="both"/>
-      </w:pPr>
-      <w:r>
-        <w:t>Bspw.</w:t>
+        <w:rPr>
+          <w:lang w:val="en-GB"/>
+        </w:rPr>
+      </w:pPr>
+      <w:r>
+        <w:rPr>
+          <w:lang w:val="en-GB"/>
+        </w:rPr>
+        <w:br w:type="page"/>
+      </w:r>
+    </w:p>
+    <w:p>
+      <w:pPr>
+        <w:jc w:val="both"/>
+      </w:pPr>
+      <w:r>
+        <w:lastRenderedPageBreak/>
+        <w:t>Beispiel ‘</w:t>
+      </w:r>
+      <w:proofErr w:type="spellStart"/>
+      <w:r>
+        <w:rPr>
+          <w:i/>
+        </w:rPr>
+        <w:t>accesscontrol</w:t>
+      </w:r>
+      <w:proofErr w:type="spellEnd"/>
+      <w:r>
+        <w:rPr>
+          <w:i/>
+        </w:rPr>
+        <w:t xml:space="preserve"> check</w:t>
+      </w:r>
+      <w:r>
+        <w:t>’ mit f</w:t>
+      </w:r>
+      <w:r>
+        <w:t xml:space="preserve">ehlendem </w:t>
+      </w:r>
+      <w:proofErr w:type="spellStart"/>
+      <w:r>
+        <w:t>sympy</w:t>
+      </w:r>
+      <w:proofErr w:type="spellEnd"/>
+      <w:r>
+        <w:t xml:space="preserve"> Modul</w:t>
       </w:r>
     </w:p>
     <w:p>
@@ -1538,7 +1699,6 @@
           <w:rFonts w:ascii="Consolas" w:hAnsi="Consolas"/>
           <w:lang w:val="en-GB"/>
         </w:rPr>
-        <w:lastRenderedPageBreak/>
         <w:t xml:space="preserve">11 </w:t>
       </w:r>
       <w:r>
@@ -2652,11 +2812,13 @@
               <w:jc w:val="both"/>
               <w:rPr>
                 <w:rFonts w:ascii="Consolas" w:hAnsi="Consolas"/>
-              </w:rPr>
-            </w:pPr>
-            <w:r>
-              <w:rPr>
-                <w:rFonts w:ascii="Consolas" w:hAnsi="Consolas"/>
+                <w:color w:val="A02B93" w:themeColor="accent5"/>
+              </w:rPr>
+            </w:pPr>
+            <w:r>
+              <w:rPr>
+                <w:rFonts w:ascii="Consolas" w:hAnsi="Consolas"/>
+                <w:color w:val="A02B93" w:themeColor="accent5"/>
               </w:rPr>
               <w:t xml:space="preserve">(Console) Enter a </w:t>
             </w:r>
@@ -2664,6 +2826,7 @@
             <w:r>
               <w:rPr>
                 <w:rFonts w:ascii="Consolas" w:hAnsi="Consolas"/>
+                <w:color w:val="A02B93" w:themeColor="accent5"/>
               </w:rPr>
               <w:t>command</w:t>
             </w:r>
@@ -2671,6 +2834,7 @@
             <w:r>
               <w:rPr>
                 <w:rFonts w:ascii="Consolas" w:hAnsi="Consolas"/>
+                <w:color w:val="A02B93" w:themeColor="accent5"/>
               </w:rPr>
               <w:t>:</w:t>
             </w:r>
@@ -2709,11 +2873,13 @@
               <w:jc w:val="both"/>
               <w:rPr>
                 <w:rFonts w:ascii="Consolas" w:hAnsi="Consolas"/>
-              </w:rPr>
-            </w:pPr>
-            <w:r>
-              <w:rPr>
-                <w:rFonts w:ascii="Consolas" w:hAnsi="Consolas"/>
+                <w:color w:val="0F9ED5" w:themeColor="accent4"/>
+              </w:rPr>
+            </w:pPr>
+            <w:r>
+              <w:rPr>
+                <w:rFonts w:ascii="Consolas" w:hAnsi="Consolas"/>
+                <w:color w:val="0F9ED5" w:themeColor="accent4"/>
               </w:rPr>
               <w:t>(</w:t>
             </w:r>
@@ -2721,6 +2887,7 @@
             <w:r>
               <w:rPr>
                 <w:rFonts w:ascii="Consolas" w:hAnsi="Consolas"/>
+                <w:color w:val="0F9ED5" w:themeColor="accent4"/>
               </w:rPr>
               <w:t>WolframAlpha</w:t>
             </w:r>
@@ -2728,6 +2895,7 @@
             <w:r>
               <w:rPr>
                 <w:rFonts w:ascii="Consolas" w:hAnsi="Consolas"/>
+                <w:color w:val="0F9ED5" w:themeColor="accent4"/>
               </w:rPr>
               <w:t xml:space="preserve">) Enter a </w:t>
             </w:r>
@@ -2735,6 +2903,7 @@
             <w:r>
               <w:rPr>
                 <w:rFonts w:ascii="Consolas" w:hAnsi="Consolas"/>
+                <w:color w:val="0F9ED5" w:themeColor="accent4"/>
               </w:rPr>
               <w:t>calculation</w:t>
             </w:r>
@@ -2742,6 +2911,7 @@
             <w:r>
               <w:rPr>
                 <w:rFonts w:ascii="Consolas" w:hAnsi="Consolas"/>
+                <w:color w:val="0F9ED5" w:themeColor="accent4"/>
               </w:rPr>
               <w:t>:</w:t>
             </w:r>
@@ -3766,24 +3936,27 @@
               <w:jc w:val="both"/>
               <w:rPr>
                 <w:rFonts w:ascii="Consolas" w:hAnsi="Consolas"/>
-              </w:rPr>
-            </w:pPr>
-            <w:r>
-              <w:rPr>
-                <w:rFonts w:ascii="Consolas" w:hAnsi="Consolas"/>
                 <w:lang w:val="it-IT"/>
               </w:rPr>
+            </w:pPr>
+            <w:r>
+              <w:rPr>
+                <w:rFonts w:ascii="Consolas" w:hAnsi="Consolas"/>
+                <w:lang w:val="it-IT"/>
+              </w:rPr>
               <w:t xml:space="preserve"> </w:t>
             </w:r>
             <w:r>
               <w:rPr>
                 <w:rFonts w:ascii="Consolas" w:hAnsi="Consolas"/>
+                <w:lang w:val="it-IT"/>
               </w:rPr>
               <w:t>f''(x)</w:t>
             </w:r>
             <w:r>
               <w:rPr>
                 <w:rFonts w:ascii="Consolas" w:hAnsi="Consolas"/>
+                <w:lang w:val="it-IT"/>
               </w:rPr>
               <w:tab/>
               <w:t>= 2</w:t>
@@ -3799,8 +3972,15 @@
             <w:r>
               <w:rPr>
                 <w:rFonts w:ascii="Consolas" w:hAnsi="Consolas"/>
-              </w:rPr>
-              <w:t xml:space="preserve"> f'''(x)</w:t>
+                <w:lang w:val="it-IT"/>
+              </w:rPr>
+              <w:t xml:space="preserve"> </w:t>
+            </w:r>
+            <w:r>
+              <w:rPr>
+                <w:rFonts w:ascii="Consolas" w:hAnsi="Consolas"/>
+              </w:rPr>
+              <w:t>f'''(x)</w:t>
             </w:r>
             <w:r>
               <w:rPr>
@@ -4608,15 +4788,82 @@
         <w:jc w:val="both"/>
       </w:pPr>
       <w:r>
-        <w:t xml:space="preserve">Das Wolfram Alpha Modul hat mittels eines API-Keys Zugriff auf die Wolfram Alpha Webseite. Die Eingaben werden an diese weitergeleitet und daraufhin wird die Antwort ausgegeben. Deshalb muss sichergestellt sein, dass eine funktionierende Internetverbindung vorliegt. Die Verarbeitung über Wolfram Alpha dauert in der Regel länger als lokale Berechnungen, dafür verfüg Wolfram Alpha über erweiterte Rechenmöglichkeiten und kann auch andere Informationen bereitstellen, wie aus Chemie, Physik oder Statistischen Grössen wie die Altersverteilung in der Schweiz oder der Fläche des Kantons Aargau. Des Weiteren können auch triviale Informationen wie das Wetter oder die aktuelle Uhrzeit gefragt werden. Bei der Eingabe gilt dieselbe Syntax wie auf der Wolfram Alpha Website. Im Allgemeinen wird für die Eingabe und Verwendung des Wolfram Alpha Moduls die Wolfram </w:t>
-      </w:r>
-      <w:proofErr w:type="spellStart"/>
-      <w:r>
-        <w:t>Laguage</w:t>
-      </w:r>
-      <w:proofErr w:type="spellEnd"/>
-      <w:r>
-        <w:t xml:space="preserve"> empfohlen. Andernfalls kann es zu Fehlern führen.</w:t>
+        <w:t>Das Wolfram Alpha Modul hat mittels eines API-Keys Zugriff auf die Wolfram Alpha Webseite. Die Eingaben werden an diese weitergeleitet und daraufhin wird die Antwort ausgegeben. Deshalb muss sichergestellt sein, dass eine funktionierende Internetverbindung vorliegt. Die Verarbeitung über Wolfram Alpha dauert in der Regel länger als lokale Berechnungen, dafür verfüg Wolfram Alpha über erweiterte Rechenmöglichkeiten und kann auch andere Informationen bereitstellen, wie aus Chemie, Physik oder Statistischen Grössen wie die Altersverteilung in der Schweiz oder der Fläche des Kantons Aargau. Des Weiteren können auch triviale Informationen wie das Wetter oder die aktuelle Uhrzeit gefragt werden. Bei der Eingabe gilt dieselbe Syntax wie auf der Wolfram Alpha Website. Im Allgemeinen wird für die Eingabe und Verwendung des Wolfram Alpha Moduls die Wolfram Laguage empfohlen. Andernfalls kann es zu Fehlern führen.</w:t>
+      </w:r>
+    </w:p>
+    <w:p>
+      <w:pPr>
+        <w:jc w:val="both"/>
+      </w:pPr>
+    </w:p>
+    <w:p>
+      <w:r>
+        <w:br w:type="page"/>
+      </w:r>
+    </w:p>
+    <w:p>
+      <w:pPr>
+        <w:pStyle w:val="berschrift1"/>
+      </w:pPr>
+      <w:r>
+        <w:lastRenderedPageBreak/>
+        <w:t>Verwendung von Künstlicher Intelligenz</w:t>
+      </w:r>
+    </w:p>
+    <w:p>
+      <w:pPr>
+        <w:pStyle w:val="berschrift2"/>
+      </w:pPr>
+      <w:r>
+        <w:t>Tags AI &amp; AI: Structure</w:t>
+      </w:r>
+    </w:p>
+    <w:p>
+      <w:pPr>
+        <w:pStyle w:val="berschrift3"/>
+      </w:pPr>
+      <w:r>
+        <w:t>Tag AI</w:t>
+      </w:r>
+    </w:p>
+    <w:p>
+      <w:r>
+        <w:t>Der Tag / Hinweis ‘# [AI]’ im Code steht dafür, dass dieser Abschnitt, in der Regel diese Funktion grösstenteils (&gt;90%) von künstlicher Intelligenz oder anderen externen Quellen erstellt resp. adaptiert wurde.</w:t>
+      </w:r>
+    </w:p>
+    <w:p>
+      <w:pPr>
+        <w:pStyle w:val="berschrift3"/>
+      </w:pPr>
+      <w:r>
+        <w:t>Tag AI Structure</w:t>
+      </w:r>
+    </w:p>
+    <w:p>
+      <w:r>
+        <w:t>Der Tag / Hinweis ‘# [AI</w:t>
+      </w:r>
+      <w:r>
+        <w:t xml:space="preserve"> Structure</w:t>
+      </w:r>
+      <w:r>
+        <w:t>]’ im Code steht dafür, dass</w:t>
+      </w:r>
+      <w:r>
+        <w:t xml:space="preserve"> dieser Code von ChatGPT oder einer anderen KI, resp. externen Person überarbeitet wurde. Dies betrifft unter anderem die Form und Struktur des Codes, wie auch eine allfällige Fehlerbehandlung.</w:t>
+      </w:r>
+    </w:p>
+    <w:p>
+      <w:pPr>
+        <w:pStyle w:val="berschrift3"/>
+      </w:pPr>
+      <w:r>
+        <w:t>Allgemeine Verwendung von KI</w:t>
+      </w:r>
+    </w:p>
+    <w:p>
+      <w:r>
+        <w:t xml:space="preserve">ProjectOne wurde grösstenteils in Zusammenarbeit mit einer Künstlichen Intelligenz (ChatGPT und GitHub Copilot) erstellt. Grundsätzlich gilt jedoch, dass ich den Gesamten Code verstehe, inklusive der Teile welche mit [AI] oder [AI Structure] gekennzeichnet sind. </w:t>
       </w:r>
     </w:p>
     <w:p>
@@ -4646,6 +4893,75 @@
         </w:sectPr>
       </w:pPr>
     </w:p>
+    <w:sdt>
+      <w:sdtPr>
+        <w:rPr>
+          <w:lang w:val="de-DE"/>
+        </w:rPr>
+        <w:id w:val="-1817487867"/>
+        <w:docPartObj>
+          <w:docPartGallery w:val="Bibliographies"/>
+          <w:docPartUnique/>
+        </w:docPartObj>
+      </w:sdtPr>
+      <w:sdtEndPr>
+        <w:rPr>
+          <w:rFonts w:eastAsiaTheme="minorHAnsi" w:cstheme="minorBidi"/>
+          <w:color w:val="auto"/>
+          <w:sz w:val="22"/>
+          <w:szCs w:val="22"/>
+          <w:lang w:val="de-CH"/>
+        </w:rPr>
+      </w:sdtEndPr>
+      <w:sdtContent>
+        <w:p>
+          <w:pPr>
+            <w:pStyle w:val="berschrift1"/>
+          </w:pPr>
+          <w:r>
+            <w:rPr>
+              <w:lang w:val="de-DE"/>
+            </w:rPr>
+            <w:t>Literaturverzeichnis</w:t>
+          </w:r>
+        </w:p>
+        <w:sdt>
+          <w:sdtPr>
+            <w:id w:val="111145805"/>
+            <w:bibliography/>
+          </w:sdtPr>
+          <w:sdtContent>
+            <w:p>
+              <w:r>
+                <w:fldChar w:fldCharType="begin"/>
+              </w:r>
+              <w:r>
+                <w:instrText>BIBLIOGRAPHY</w:instrText>
+              </w:r>
+              <w:r>
+                <w:fldChar w:fldCharType="separate"/>
+              </w:r>
+              <w:r>
+                <w:rPr>
+                  <w:b/>
+                  <w:bCs/>
+                  <w:noProof/>
+                  <w:lang w:val="de-DE"/>
+                </w:rPr>
+                <w:t>Im aktuellen Dokument sind keine Quellen vorhanden.</w:t>
+              </w:r>
+              <w:r>
+                <w:rPr>
+                  <w:b/>
+                  <w:bCs/>
+                </w:rPr>
+                <w:fldChar w:fldCharType="end"/>
+              </w:r>
+            </w:p>
+          </w:sdtContent>
+        </w:sdt>
+      </w:sdtContent>
+    </w:sdt>
     <w:p>
       <w:pPr>
         <w:jc w:val="both"/>
@@ -4654,14 +4970,6 @@
           <w:color w:val="E97132" w:themeColor="accent2"/>
         </w:rPr>
       </w:pPr>
-      <w:r>
-        <w:rPr>
-          <w:rFonts w:cs="Red Hat Display"/>
-          <w:color w:val="E97132" w:themeColor="accent2"/>
-        </w:rPr>
-        <w:lastRenderedPageBreak/>
-        <w:t>Literaturverzeichnis, Hinweise, Links etc.</w:t>
-      </w:r>
     </w:p>
     <w:sectPr>
       <w:headerReference w:type="default" r:id="rId17"/>
@@ -5223,7 +5531,7 @@
         <w:noProof/>
         <w:color w:val="E97132" w:themeColor="accent2"/>
       </w:rPr>
-      <w:t>Einleitung</w:t>
+      <w:t>Verwendung</w:t>
     </w:r>
     <w:r>
       <w:rPr>

</xml_diff>